<commit_message>
Tank can now be moved
</commit_message>
<xml_diff>
--- a/Godot notes.docx
+++ b/Godot notes.docx
@@ -210,180 +210,429 @@
         </w:rPr>
         <w:t>Only 1</w:t>
       </w:r>
+      <w:r>
+        <w:rPr>
+          <w:rFonts w:ascii="Futura Medium" w:hAnsi="Futura Medium" w:cs="Futura Medium"/>
+        </w:rPr>
+        <w:t xml:space="preserve"> parent</w:t>
+      </w:r>
+    </w:p>
+    <w:p>
+      <w:pPr>
+        <w:pStyle w:val="ListParagraph"/>
+        <w:numPr>
+          <w:ilvl w:val="2"/>
+          <w:numId w:val="1"/>
+        </w:numPr>
+        <w:rPr>
+          <w:rFonts w:ascii="Futura Medium" w:hAnsi="Futura Medium" w:cs="Futura Medium"/>
+        </w:rPr>
+      </w:pPr>
+      <w:r>
+        <w:rPr>
+          <w:rFonts w:ascii="Futura Medium" w:hAnsi="Futura Medium" w:cs="Futura Medium"/>
+        </w:rPr>
+        <w:t>Can have any # of children</w:t>
+      </w:r>
+    </w:p>
+    <w:p>
+      <w:pPr>
+        <w:pStyle w:val="ListParagraph"/>
+        <w:numPr>
+          <w:ilvl w:val="0"/>
+          <w:numId w:val="1"/>
+        </w:numPr>
+        <w:rPr>
+          <w:rFonts w:ascii="Futura Medium" w:hAnsi="Futura Medium" w:cs="Futura Medium"/>
+        </w:rPr>
+      </w:pPr>
+      <w:r>
+        <w:rPr>
+          <w:rFonts w:ascii="Futura Medium" w:hAnsi="Futura Medium" w:cs="Futura Medium"/>
+          <w:i/>
+          <w:iCs/>
+        </w:rPr>
+        <w:t>Scene:</w:t>
+      </w:r>
+    </w:p>
+    <w:p>
+      <w:pPr>
+        <w:pStyle w:val="ListParagraph"/>
+        <w:numPr>
+          <w:ilvl w:val="1"/>
+          <w:numId w:val="1"/>
+        </w:numPr>
+        <w:rPr>
+          <w:rFonts w:ascii="Futura Medium" w:hAnsi="Futura Medium" w:cs="Futura Medium"/>
+        </w:rPr>
+      </w:pPr>
+      <w:r>
+        <w:rPr>
+          <w:rFonts w:ascii="Futura Medium" w:hAnsi="Futura Medium" w:cs="Futura Medium"/>
+        </w:rPr>
+        <w:t>A tree of nodes grouped together</w:t>
+      </w:r>
+    </w:p>
+    <w:p>
+      <w:pPr>
+        <w:pStyle w:val="ListParagraph"/>
+        <w:numPr>
+          <w:ilvl w:val="0"/>
+          <w:numId w:val="1"/>
+        </w:numPr>
+        <w:rPr>
+          <w:rFonts w:ascii="Futura Medium" w:hAnsi="Futura Medium" w:cs="Futura Medium"/>
+        </w:rPr>
+      </w:pPr>
+      <w:r>
+        <w:rPr>
+          <w:rFonts w:ascii="Futura Medium" w:hAnsi="Futura Medium" w:cs="Futura Medium"/>
+          <w:i/>
+          <w:iCs/>
+        </w:rPr>
+        <w:t>Delta:</w:t>
+      </w:r>
+    </w:p>
+    <w:p>
+      <w:pPr>
+        <w:pStyle w:val="ListParagraph"/>
+        <w:numPr>
+          <w:ilvl w:val="1"/>
+          <w:numId w:val="1"/>
+        </w:numPr>
+        <w:rPr>
+          <w:rFonts w:ascii="Futura Medium" w:hAnsi="Futura Medium" w:cs="Futura Medium"/>
+        </w:rPr>
+      </w:pPr>
+      <w:r>
+        <w:rPr>
+          <w:rFonts w:ascii="Futura Medium" w:hAnsi="Futura Medium" w:cs="Futura Medium"/>
+        </w:rPr>
+        <w:t>Script</w:t>
+      </w:r>
+    </w:p>
+    <w:p>
+      <w:pPr>
+        <w:pStyle w:val="ListParagraph"/>
+        <w:numPr>
+          <w:ilvl w:val="1"/>
+          <w:numId w:val="1"/>
+        </w:numPr>
+        <w:rPr>
+          <w:rFonts w:ascii="Futura Medium" w:hAnsi="Futura Medium" w:cs="Futura Medium"/>
+        </w:rPr>
+      </w:pPr>
+      <w:r>
+        <w:rPr>
+          <w:rFonts w:ascii="Futura Medium" w:hAnsi="Futura Medium" w:cs="Futura Medium"/>
+        </w:rPr>
+        <w:t>Changes time to pixels/second</w:t>
+      </w:r>
+    </w:p>
+    <w:p>
+      <w:pPr>
+        <w:pStyle w:val="ListParagraph"/>
+        <w:numPr>
+          <w:ilvl w:val="1"/>
+          <w:numId w:val="1"/>
+        </w:numPr>
+        <w:rPr>
+          <w:rFonts w:ascii="Futura Medium" w:hAnsi="Futura Medium" w:cs="Futura Medium"/>
+        </w:rPr>
+      </w:pPr>
+      <w:r>
+        <w:rPr>
+          <w:rFonts w:ascii="Futura Medium" w:hAnsi="Futura Medium" w:cs="Futura Medium"/>
+        </w:rPr>
+        <w:t>* delta for movement</w:t>
+      </w:r>
+    </w:p>
+    <w:p>
+      <w:pPr>
+        <w:pStyle w:val="ListParagraph"/>
+        <w:numPr>
+          <w:ilvl w:val="1"/>
+          <w:numId w:val="1"/>
+        </w:numPr>
+        <w:rPr>
+          <w:rFonts w:ascii="Futura Medium" w:hAnsi="Futura Medium" w:cs="Futura Medium"/>
+        </w:rPr>
+      </w:pPr>
+      <w:r>
+        <w:rPr>
+          <w:rFonts w:ascii="Futura Medium" w:hAnsi="Futura Medium" w:cs="Futura Medium"/>
+        </w:rPr>
+        <w:t>Allows the sprite to move at that speed, regardless of frame rate</w:t>
+      </w:r>
+    </w:p>
+    <w:p>
+      <w:pPr>
+        <w:pStyle w:val="ListParagraph"/>
+        <w:numPr>
+          <w:ilvl w:val="2"/>
+          <w:numId w:val="1"/>
+        </w:numPr>
+        <w:rPr>
+          <w:rFonts w:ascii="Futura Medium" w:hAnsi="Futura Medium" w:cs="Futura Medium"/>
+        </w:rPr>
+      </w:pPr>
+      <w:r>
+        <w:rPr>
+          <w:rFonts w:ascii="Futura Medium" w:hAnsi="Futura Medium" w:cs="Futura Medium"/>
+        </w:rPr>
+        <w:t>Think, lag in COD; person is still moving, you just might be lagging</w:t>
+      </w:r>
+    </w:p>
+    <w:p>
+      <w:pPr>
+        <w:rPr>
+          <w:rFonts w:ascii="Futura Medium" w:hAnsi="Futura Medium" w:cs="Futura Medium"/>
+        </w:rPr>
+      </w:pPr>
+    </w:p>
+    <w:p>
+      <w:pPr>
+        <w:rPr>
+          <w:rFonts w:ascii="Futura Medium" w:hAnsi="Futura Medium" w:cs="Futura Medium"/>
+        </w:rPr>
+      </w:pPr>
+      <w:r>
+        <w:rPr>
+          <w:rFonts w:ascii="Futura Medium" w:hAnsi="Futura Medium" w:cs="Futura Medium"/>
+        </w:rPr>
+        <w:t>-----------------------------------------------------------------------------------------------------------------------------------------------------------------------------------</w:t>
+      </w:r>
+      <w:r>
+        <w:rPr>
+          <w:rFonts w:ascii="Futura Medium" w:hAnsi="Futura Medium" w:cs="Futura Medium"/>
+          <w:b/>
+          <w:bCs/>
+        </w:rPr>
+        <w:t>Node Types:</w:t>
+      </w:r>
+    </w:p>
+    <w:p>
+      <w:pPr>
+        <w:rPr>
+          <w:rFonts w:ascii="Futura Medium" w:hAnsi="Futura Medium" w:cs="Futura Medium"/>
+        </w:rPr>
+      </w:pPr>
+    </w:p>
+    <w:p>
+      <w:pPr>
+        <w:pStyle w:val="ListParagraph"/>
+        <w:numPr>
+          <w:ilvl w:val="0"/>
+          <w:numId w:val="2"/>
+        </w:numPr>
+        <w:rPr>
+          <w:rFonts w:ascii="Futura Medium" w:hAnsi="Futura Medium" w:cs="Futura Medium"/>
+          <w:b/>
+          <w:bCs/>
+        </w:rPr>
+      </w:pPr>
+      <w:r>
+        <w:rPr>
+          <w:rFonts w:ascii="Futura Medium" w:hAnsi="Futura Medium" w:cs="Futura Medium"/>
+          <w:b/>
+          <w:bCs/>
+        </w:rPr>
+        <w:t xml:space="preserve">KinematicBody2D: </w:t>
+      </w:r>
+    </w:p>
+    <w:p>
+      <w:pPr>
+        <w:pStyle w:val="ListParagraph"/>
+        <w:numPr>
+          <w:ilvl w:val="1"/>
+          <w:numId w:val="2"/>
+        </w:numPr>
+        <w:rPr>
+          <w:rFonts w:ascii="Futura Medium" w:hAnsi="Futura Medium" w:cs="Futura Medium"/>
+          <w:b/>
+          <w:bCs/>
+        </w:rPr>
+      </w:pPr>
+      <w:r>
+        <w:rPr>
+          <w:rFonts w:ascii="Futura Medium" w:hAnsi="Futura Medium" w:cs="Futura Medium"/>
+        </w:rPr>
+        <w:t>Not affected by physics at all</w:t>
+      </w:r>
+    </w:p>
+    <w:p>
+      <w:pPr>
+        <w:pStyle w:val="ListParagraph"/>
+        <w:numPr>
+          <w:ilvl w:val="1"/>
+          <w:numId w:val="2"/>
+        </w:numPr>
+        <w:rPr>
+          <w:rFonts w:ascii="Futura Medium" w:hAnsi="Futura Medium" w:cs="Futura Medium"/>
+          <w:b/>
+          <w:bCs/>
+        </w:rPr>
+      </w:pPr>
+      <w:r>
+        <w:rPr>
+          <w:rFonts w:ascii="Futura Medium" w:hAnsi="Futura Medium" w:cs="Futura Medium"/>
+        </w:rPr>
+        <w:t>More simple</w:t>
+      </w:r>
+    </w:p>
+    <w:p>
+      <w:pPr>
+        <w:pStyle w:val="ListParagraph"/>
+        <w:numPr>
+          <w:ilvl w:val="1"/>
+          <w:numId w:val="2"/>
+        </w:numPr>
+        <w:rPr>
+          <w:rFonts w:ascii="Futura Medium" w:hAnsi="Futura Medium" w:cs="Futura Medium"/>
+          <w:b/>
+          <w:bCs/>
+        </w:rPr>
+      </w:pPr>
+      <w:r>
+        <w:rPr>
+          <w:rFonts w:ascii="Futura Medium" w:hAnsi="Futura Medium" w:cs="Futura Medium"/>
+        </w:rPr>
+        <w:t>Auto generated physics in world</w:t>
+      </w:r>
+    </w:p>
+    <w:p>
+      <w:pPr>
+        <w:pStyle w:val="ListParagraph"/>
+        <w:numPr>
+          <w:ilvl w:val="1"/>
+          <w:numId w:val="2"/>
+        </w:numPr>
+        <w:rPr>
+          <w:rFonts w:ascii="Futura Medium" w:hAnsi="Futura Medium" w:cs="Futura Medium"/>
+          <w:b/>
+          <w:bCs/>
+        </w:rPr>
+      </w:pPr>
+      <w:r>
+        <w:rPr>
+          <w:rFonts w:ascii="Futura Medium" w:hAnsi="Futura Medium" w:cs="Futura Medium"/>
+        </w:rPr>
+        <w:t>Good for doors and bridges opening</w:t>
+      </w:r>
+    </w:p>
+    <w:p>
+      <w:pPr>
+        <w:pStyle w:val="ListParagraph"/>
+        <w:numPr>
+          <w:ilvl w:val="1"/>
+          <w:numId w:val="2"/>
+        </w:numPr>
+        <w:rPr>
+          <w:rFonts w:ascii="Futura Medium" w:hAnsi="Futura Medium" w:cs="Futura Medium"/>
+          <w:b/>
+          <w:bCs/>
+        </w:rPr>
+      </w:pPr>
       <w:bookmarkStart w:id="0" w:name="_GoBack"/>
       <w:bookmarkEnd w:id="0"/>
-      <w:r>
-        <w:rPr>
-          <w:rFonts w:ascii="Futura Medium" w:hAnsi="Futura Medium" w:cs="Futura Medium"/>
-        </w:rPr>
-        <w:t xml:space="preserve"> parent</w:t>
-      </w:r>
-    </w:p>
-    <w:p>
-      <w:pPr>
-        <w:pStyle w:val="ListParagraph"/>
-        <w:numPr>
-          <w:ilvl w:val="2"/>
-          <w:numId w:val="1"/>
-        </w:numPr>
-        <w:rPr>
-          <w:rFonts w:ascii="Futura Medium" w:hAnsi="Futura Medium" w:cs="Futura Medium"/>
-        </w:rPr>
-      </w:pPr>
-      <w:r>
-        <w:rPr>
-          <w:rFonts w:ascii="Futura Medium" w:hAnsi="Futura Medium" w:cs="Futura Medium"/>
-        </w:rPr>
-        <w:t>Can have any # of children</w:t>
-      </w:r>
-    </w:p>
-    <w:p>
-      <w:pPr>
-        <w:pStyle w:val="ListParagraph"/>
-        <w:numPr>
-          <w:ilvl w:val="0"/>
-          <w:numId w:val="1"/>
-        </w:numPr>
-        <w:rPr>
-          <w:rFonts w:ascii="Futura Medium" w:hAnsi="Futura Medium" w:cs="Futura Medium"/>
-        </w:rPr>
-      </w:pPr>
-      <w:r>
-        <w:rPr>
-          <w:rFonts w:ascii="Futura Medium" w:hAnsi="Futura Medium" w:cs="Futura Medium"/>
-          <w:i/>
-          <w:iCs/>
-        </w:rPr>
-        <w:t>Scene:</w:t>
-      </w:r>
-    </w:p>
-    <w:p>
-      <w:pPr>
-        <w:pStyle w:val="ListParagraph"/>
-        <w:numPr>
-          <w:ilvl w:val="1"/>
-          <w:numId w:val="1"/>
-        </w:numPr>
-        <w:rPr>
-          <w:rFonts w:ascii="Futura Medium" w:hAnsi="Futura Medium" w:cs="Futura Medium"/>
-        </w:rPr>
-      </w:pPr>
-      <w:r>
-        <w:rPr>
-          <w:rFonts w:ascii="Futura Medium" w:hAnsi="Futura Medium" w:cs="Futura Medium"/>
-        </w:rPr>
-        <w:t>A tree of nodes grouped together</w:t>
-      </w:r>
-    </w:p>
-    <w:p>
-      <w:pPr>
-        <w:pStyle w:val="ListParagraph"/>
-        <w:numPr>
-          <w:ilvl w:val="0"/>
-          <w:numId w:val="1"/>
-        </w:numPr>
-        <w:rPr>
-          <w:rFonts w:ascii="Futura Medium" w:hAnsi="Futura Medium" w:cs="Futura Medium"/>
-        </w:rPr>
-      </w:pPr>
-      <w:r>
-        <w:rPr>
-          <w:rFonts w:ascii="Futura Medium" w:hAnsi="Futura Medium" w:cs="Futura Medium"/>
-          <w:i/>
-          <w:iCs/>
-        </w:rPr>
-        <w:t>Delta:</w:t>
-      </w:r>
-    </w:p>
-    <w:p>
-      <w:pPr>
-        <w:pStyle w:val="ListParagraph"/>
-        <w:numPr>
-          <w:ilvl w:val="1"/>
-          <w:numId w:val="1"/>
-        </w:numPr>
-        <w:rPr>
-          <w:rFonts w:ascii="Futura Medium" w:hAnsi="Futura Medium" w:cs="Futura Medium"/>
-        </w:rPr>
-      </w:pPr>
-      <w:r>
-        <w:rPr>
-          <w:rFonts w:ascii="Futura Medium" w:hAnsi="Futura Medium" w:cs="Futura Medium"/>
-        </w:rPr>
-        <w:t>Script</w:t>
-      </w:r>
-    </w:p>
-    <w:p>
-      <w:pPr>
-        <w:pStyle w:val="ListParagraph"/>
-        <w:numPr>
-          <w:ilvl w:val="1"/>
-          <w:numId w:val="1"/>
-        </w:numPr>
-        <w:rPr>
-          <w:rFonts w:ascii="Futura Medium" w:hAnsi="Futura Medium" w:cs="Futura Medium"/>
-        </w:rPr>
-      </w:pPr>
-      <w:r>
-        <w:rPr>
-          <w:rFonts w:ascii="Futura Medium" w:hAnsi="Futura Medium" w:cs="Futura Medium"/>
-        </w:rPr>
-        <w:t>Changes time to pixels/second</w:t>
-      </w:r>
-    </w:p>
-    <w:p>
-      <w:pPr>
-        <w:pStyle w:val="ListParagraph"/>
-        <w:numPr>
-          <w:ilvl w:val="1"/>
-          <w:numId w:val="1"/>
-        </w:numPr>
-        <w:rPr>
-          <w:rFonts w:ascii="Futura Medium" w:hAnsi="Futura Medium" w:cs="Futura Medium"/>
-        </w:rPr>
-      </w:pPr>
-      <w:r>
-        <w:rPr>
-          <w:rFonts w:ascii="Futura Medium" w:hAnsi="Futura Medium" w:cs="Futura Medium"/>
-        </w:rPr>
-        <w:t>* delta for movement</w:t>
-      </w:r>
-    </w:p>
-    <w:p>
-      <w:pPr>
-        <w:pStyle w:val="ListParagraph"/>
-        <w:numPr>
-          <w:ilvl w:val="1"/>
-          <w:numId w:val="1"/>
-        </w:numPr>
-        <w:rPr>
-          <w:rFonts w:ascii="Futura Medium" w:hAnsi="Futura Medium" w:cs="Futura Medium"/>
-        </w:rPr>
-      </w:pPr>
-      <w:r>
-        <w:rPr>
-          <w:rFonts w:ascii="Futura Medium" w:hAnsi="Futura Medium" w:cs="Futura Medium"/>
-        </w:rPr>
-        <w:t>Allows the sprite to move at that speed, regardless of frame rate</w:t>
-      </w:r>
-    </w:p>
-    <w:p>
-      <w:pPr>
-        <w:pStyle w:val="ListParagraph"/>
-        <w:numPr>
-          <w:ilvl w:val="2"/>
-          <w:numId w:val="1"/>
-        </w:numPr>
-        <w:rPr>
-          <w:rFonts w:ascii="Futura Medium" w:hAnsi="Futura Medium" w:cs="Futura Medium"/>
-        </w:rPr>
-      </w:pPr>
-      <w:r>
-        <w:rPr>
-          <w:rFonts w:ascii="Futura Medium" w:hAnsi="Futura Medium" w:cs="Futura Medium"/>
-        </w:rPr>
-        <w:t>Think, lag in COD; person is still moving, you just might be lagging</w:t>
-      </w:r>
+    </w:p>
+    <w:p>
+      <w:pPr>
+        <w:rPr>
+          <w:rFonts w:ascii="Futura Medium" w:hAnsi="Futura Medium" w:cs="Futura Medium"/>
+        </w:rPr>
+      </w:pPr>
+    </w:p>
+    <w:p>
+      <w:pPr>
+        <w:rPr>
+          <w:rFonts w:ascii="Futura Medium" w:hAnsi="Futura Medium" w:cs="Futura Medium"/>
+        </w:rPr>
+      </w:pPr>
+    </w:p>
+    <w:p>
+      <w:pPr>
+        <w:rPr>
+          <w:rFonts w:ascii="Futura Medium" w:hAnsi="Futura Medium" w:cs="Futura Medium"/>
+        </w:rPr>
+      </w:pPr>
+    </w:p>
+    <w:p>
+      <w:pPr>
+        <w:rPr>
+          <w:rFonts w:ascii="Futura Medium" w:hAnsi="Futura Medium" w:cs="Futura Medium"/>
+        </w:rPr>
+      </w:pPr>
+    </w:p>
+    <w:p>
+      <w:pPr>
+        <w:rPr>
+          <w:rFonts w:ascii="Futura Medium" w:hAnsi="Futura Medium" w:cs="Futura Medium"/>
+        </w:rPr>
+      </w:pPr>
+    </w:p>
+    <w:p>
+      <w:pPr>
+        <w:rPr>
+          <w:rFonts w:ascii="Futura Medium" w:hAnsi="Futura Medium" w:cs="Futura Medium"/>
+        </w:rPr>
+      </w:pPr>
+    </w:p>
+    <w:p>
+      <w:pPr>
+        <w:rPr>
+          <w:rFonts w:ascii="Futura Medium" w:hAnsi="Futura Medium" w:cs="Futura Medium"/>
+        </w:rPr>
+      </w:pPr>
+    </w:p>
+    <w:p>
+      <w:pPr>
+        <w:rPr>
+          <w:rFonts w:ascii="Futura Medium" w:hAnsi="Futura Medium" w:cs="Futura Medium"/>
+        </w:rPr>
+      </w:pPr>
+    </w:p>
+    <w:p>
+      <w:pPr>
+        <w:rPr>
+          <w:rFonts w:ascii="Futura Medium" w:hAnsi="Futura Medium" w:cs="Futura Medium"/>
+        </w:rPr>
+      </w:pPr>
+    </w:p>
+    <w:p>
+      <w:pPr>
+        <w:rPr>
+          <w:rFonts w:ascii="Futura Medium" w:hAnsi="Futura Medium" w:cs="Futura Medium"/>
+        </w:rPr>
+      </w:pPr>
+    </w:p>
+    <w:p>
+      <w:pPr>
+        <w:rPr>
+          <w:rFonts w:ascii="Futura Medium" w:hAnsi="Futura Medium" w:cs="Futura Medium"/>
+        </w:rPr>
+      </w:pPr>
+    </w:p>
+    <w:p>
+      <w:pPr>
+        <w:rPr>
+          <w:rFonts w:ascii="Futura Medium" w:hAnsi="Futura Medium" w:cs="Futura Medium"/>
+        </w:rPr>
+      </w:pPr>
+    </w:p>
+    <w:p>
+      <w:pPr>
+        <w:rPr>
+          <w:rFonts w:ascii="Futura Medium" w:hAnsi="Futura Medium" w:cs="Futura Medium"/>
+        </w:rPr>
+      </w:pPr>
+    </w:p>
+    <w:p>
+      <w:pPr>
+        <w:rPr>
+          <w:rFonts w:ascii="Futura Medium" w:hAnsi="Futura Medium" w:cs="Futura Medium"/>
+        </w:rPr>
+      </w:pPr>
     </w:p>
     <w:p>
       <w:pPr>
@@ -405,6 +654,119 @@
 <file path=word/numbering.xml><?xml version="1.0" encoding="utf-8"?>
 <w:numbering xmlns:wpc="http://schemas.microsoft.com/office/word/2010/wordprocessingCanvas" xmlns:cx="http://schemas.microsoft.com/office/drawing/2014/chartex" xmlns:cx1="http://schemas.microsoft.com/office/drawing/2015/9/8/chartex" xmlns:cx2="http://schemas.microsoft.com/office/drawing/2015/10/21/chartex" xmlns:cx3="http://schemas.microsoft.com/office/drawing/2016/5/9/chartex" xmlns:cx4="http://schemas.microsoft.com/office/drawing/2016/5/10/chartex" xmlns:cx5="http://schemas.microsoft.com/office/drawing/2016/5/11/chartex" xmlns:cx6="http://schemas.microsoft.com/office/drawing/2016/5/12/chartex" xmlns:cx7="http://schemas.microsoft.com/office/drawing/2016/5/13/chartex" xmlns:cx8="http://schemas.microsoft.com/office/drawing/2016/5/14/chartex" xmlns:mc="http://schemas.openxmlformats.org/markup-compatibility/2006" xmlns:aink="http://schemas.microsoft.com/office/drawing/2016/ink" xmlns:am3d="http://schemas.microsoft.com/office/drawing/2017/model3d" xmlns:o="urn:schemas-microsoft-com:office:office" xmlns:r="http://schemas.openxmlformats.org/officeDocument/2006/relationships" xmlns:m="http://schemas.openxmlformats.org/officeDocument/2006/math" xmlns:v="urn:schemas-microsoft-com:vml" xmlns:wp14="http://schemas.microsoft.com/office/word/2010/wordprocessingDrawing" xmlns:wp="http://schemas.openxmlformats.org/drawingml/2006/wordprocessingDrawing" xmlns:w10="urn:schemas-microsoft-com:office:word" xmlns:w="http://schemas.openxmlformats.org/wordprocessingml/2006/main" xmlns:w14="http://schemas.microsoft.com/office/word/2010/wordml" xmlns:w15="http://schemas.microsoft.com/office/word/2012/wordml" xmlns:w16cex="http://schemas.microsoft.com/office/word/2018/wordml/cex" xmlns:w16cid="http://schemas.microsoft.com/office/word/2016/wordml/cid" xmlns:w16="http://schemas.microsoft.com/office/word/2018/wordml" xmlns:w16se="http://schemas.microsoft.com/office/word/2015/wordml/symex" xmlns:wpg="http://schemas.microsoft.com/office/word/2010/wordprocessingGroup" xmlns:wpi="http://schemas.microsoft.com/office/word/2010/wordprocessingInk" xmlns:wne="http://schemas.microsoft.com/office/word/2006/wordml" xmlns:wps="http://schemas.microsoft.com/office/word/2010/wordprocessingShape" mc:Ignorable="w14 w15 w16se w16cid w16 w16cex wp14">
   <w:abstractNum w:abstractNumId="0" w15:restartNumberingAfterBreak="0">
+    <w:nsid w:val="020362CF"/>
+    <w:multiLevelType w:val="hybridMultilevel"/>
+    <w:tmpl w:val="C30C3780"/>
+    <w:lvl w:ilvl="0" w:tplc="04090001">
+      <w:start w:val="1"/>
+      <w:numFmt w:val="bullet"/>
+      <w:lvlText w:val=""/>
+      <w:lvlJc w:val="left"/>
+      <w:pPr>
+        <w:ind w:left="720" w:hanging="360"/>
+      </w:pPr>
+      <w:rPr>
+        <w:rFonts w:ascii="Symbol" w:hAnsi="Symbol" w:hint="default"/>
+      </w:rPr>
+    </w:lvl>
+    <w:lvl w:ilvl="1" w:tplc="04090003">
+      <w:start w:val="1"/>
+      <w:numFmt w:val="bullet"/>
+      <w:lvlText w:val="o"/>
+      <w:lvlJc w:val="left"/>
+      <w:pPr>
+        <w:ind w:left="1440" w:hanging="360"/>
+      </w:pPr>
+      <w:rPr>
+        <w:rFonts w:ascii="Courier New" w:hAnsi="Courier New" w:cs="Courier New" w:hint="default"/>
+      </w:rPr>
+    </w:lvl>
+    <w:lvl w:ilvl="2" w:tplc="04090005" w:tentative="1">
+      <w:start w:val="1"/>
+      <w:numFmt w:val="bullet"/>
+      <w:lvlText w:val=""/>
+      <w:lvlJc w:val="left"/>
+      <w:pPr>
+        <w:ind w:left="2160" w:hanging="360"/>
+      </w:pPr>
+      <w:rPr>
+        <w:rFonts w:ascii="Wingdings" w:hAnsi="Wingdings" w:hint="default"/>
+      </w:rPr>
+    </w:lvl>
+    <w:lvl w:ilvl="3" w:tplc="04090001" w:tentative="1">
+      <w:start w:val="1"/>
+      <w:numFmt w:val="bullet"/>
+      <w:lvlText w:val=""/>
+      <w:lvlJc w:val="left"/>
+      <w:pPr>
+        <w:ind w:left="2880" w:hanging="360"/>
+      </w:pPr>
+      <w:rPr>
+        <w:rFonts w:ascii="Symbol" w:hAnsi="Symbol" w:hint="default"/>
+      </w:rPr>
+    </w:lvl>
+    <w:lvl w:ilvl="4" w:tplc="04090003" w:tentative="1">
+      <w:start w:val="1"/>
+      <w:numFmt w:val="bullet"/>
+      <w:lvlText w:val="o"/>
+      <w:lvlJc w:val="left"/>
+      <w:pPr>
+        <w:ind w:left="3600" w:hanging="360"/>
+      </w:pPr>
+      <w:rPr>
+        <w:rFonts w:ascii="Courier New" w:hAnsi="Courier New" w:cs="Courier New" w:hint="default"/>
+      </w:rPr>
+    </w:lvl>
+    <w:lvl w:ilvl="5" w:tplc="04090005" w:tentative="1">
+      <w:start w:val="1"/>
+      <w:numFmt w:val="bullet"/>
+      <w:lvlText w:val=""/>
+      <w:lvlJc w:val="left"/>
+      <w:pPr>
+        <w:ind w:left="4320" w:hanging="360"/>
+      </w:pPr>
+      <w:rPr>
+        <w:rFonts w:ascii="Wingdings" w:hAnsi="Wingdings" w:hint="default"/>
+      </w:rPr>
+    </w:lvl>
+    <w:lvl w:ilvl="6" w:tplc="04090001" w:tentative="1">
+      <w:start w:val="1"/>
+      <w:numFmt w:val="bullet"/>
+      <w:lvlText w:val=""/>
+      <w:lvlJc w:val="left"/>
+      <w:pPr>
+        <w:ind w:left="5040" w:hanging="360"/>
+      </w:pPr>
+      <w:rPr>
+        <w:rFonts w:ascii="Symbol" w:hAnsi="Symbol" w:hint="default"/>
+      </w:rPr>
+    </w:lvl>
+    <w:lvl w:ilvl="7" w:tplc="04090003" w:tentative="1">
+      <w:start w:val="1"/>
+      <w:numFmt w:val="bullet"/>
+      <w:lvlText w:val="o"/>
+      <w:lvlJc w:val="left"/>
+      <w:pPr>
+        <w:ind w:left="5760" w:hanging="360"/>
+      </w:pPr>
+      <w:rPr>
+        <w:rFonts w:ascii="Courier New" w:hAnsi="Courier New" w:cs="Courier New" w:hint="default"/>
+      </w:rPr>
+    </w:lvl>
+    <w:lvl w:ilvl="8" w:tplc="04090005" w:tentative="1">
+      <w:start w:val="1"/>
+      <w:numFmt w:val="bullet"/>
+      <w:lvlText w:val=""/>
+      <w:lvlJc w:val="left"/>
+      <w:pPr>
+        <w:ind w:left="6480" w:hanging="360"/>
+      </w:pPr>
+      <w:rPr>
+        <w:rFonts w:ascii="Wingdings" w:hAnsi="Wingdings" w:hint="default"/>
+      </w:rPr>
+    </w:lvl>
+  </w:abstractNum>
+  <w:abstractNum w:abstractNumId="1" w15:restartNumberingAfterBreak="0">
     <w:nsid w:val="50371DA7"/>
     <w:multiLevelType w:val="hybridMultilevel"/>
     <w:tmpl w:val="89F84F40"/>
@@ -518,6 +880,9 @@
     </w:lvl>
   </w:abstractNum>
   <w:num w:numId="1">
+    <w:abstractNumId w:val="1"/>
+  </w:num>
+  <w:num w:numId="2">
     <w:abstractNumId w:val="0"/>
   </w:num>
 </w:numbering>

</xml_diff>

<commit_message>
Enemy bullets now work
</commit_message>
<xml_diff>
--- a/Godot notes.docx
+++ b/Godot notes.docx
@@ -472,8 +472,6 @@
         </w:rPr>
         <w:t>To do this, go to the scene, and under PhysicsBody2D, set the layer to what you want, and the mask to things that can collide / hit it</w:t>
       </w:r>
-      <w:bookmarkStart w:id="0" w:name="_GoBack"/>
-      <w:bookmarkEnd w:id="0"/>
     </w:p>
     <w:p>
       <w:pPr>
@@ -614,6 +612,87 @@
     </w:p>
     <w:p>
       <w:pPr>
+        <w:rPr>
+          <w:rFonts w:ascii="Futura Medium" w:hAnsi="Futura Medium" w:cs="Futura Medium"/>
+          <w:b/>
+          <w:bCs/>
+        </w:rPr>
+      </w:pPr>
+    </w:p>
+    <w:p>
+      <w:pPr>
+        <w:rPr>
+          <w:rFonts w:ascii="Futura Medium" w:hAnsi="Futura Medium" w:cs="Futura Medium"/>
+        </w:rPr>
+      </w:pPr>
+      <w:r>
+        <w:rPr>
+          <w:rFonts w:ascii="Futura Medium" w:hAnsi="Futura Medium" w:cs="Futura Medium"/>
+        </w:rPr>
+        <w:lastRenderedPageBreak/>
+        <w:t>-----------------------------------------------------------------------------------------------------------------------------------------------------------------------------------</w:t>
+      </w:r>
+    </w:p>
+    <w:p>
+      <w:pPr>
+        <w:rPr>
+          <w:rFonts w:ascii="Futura Medium" w:hAnsi="Futura Medium" w:cs="Futura Medium"/>
+          <w:b/>
+          <w:bCs/>
+        </w:rPr>
+      </w:pPr>
+      <w:r>
+        <w:rPr>
+          <w:rFonts w:ascii="Futura Medium" w:hAnsi="Futura Medium" w:cs="Futura Medium"/>
+          <w:b/>
+          <w:bCs/>
+        </w:rPr>
+        <w:t>Troubleshooting:</w:t>
+      </w:r>
+    </w:p>
+    <w:p>
+      <w:pPr>
+        <w:rPr>
+          <w:rFonts w:ascii="Futura Medium" w:hAnsi="Futura Medium" w:cs="Futura Medium"/>
+          <w:b/>
+          <w:bCs/>
+        </w:rPr>
+      </w:pPr>
+    </w:p>
+    <w:p>
+      <w:pPr>
+        <w:pStyle w:val="ListParagraph"/>
+        <w:numPr>
+          <w:ilvl w:val="0"/>
+          <w:numId w:val="2"/>
+        </w:numPr>
+        <w:rPr>
+          <w:rFonts w:ascii="Futura Medium" w:hAnsi="Futura Medium" w:cs="Futura Medium"/>
+          <w:b/>
+          <w:bCs/>
+        </w:rPr>
+      </w:pPr>
+      <w:r>
+        <w:rPr>
+          <w:rFonts w:ascii="Futura Medium" w:hAnsi="Futura Medium" w:cs="Futura Medium"/>
+          <w:b/>
+          <w:bCs/>
+        </w:rPr>
+        <w:t>“</w:t>
+      </w:r>
+      <w:r>
+        <w:rPr>
+          <w:rFonts w:ascii="Futura Medium" w:hAnsi="Futura Medium" w:cs="Futura Medium"/>
+          <w:b/>
+          <w:bCs/>
+          <w:i/>
+          <w:iCs/>
+        </w:rPr>
+        <w:t>Nil”</w:t>
+      </w:r>
+    </w:p>
+    <w:p>
+      <w:pPr>
         <w:pStyle w:val="ListParagraph"/>
         <w:numPr>
           <w:ilvl w:val="1"/>
@@ -625,6 +704,92 @@
           <w:bCs/>
         </w:rPr>
       </w:pPr>
+      <w:r>
+        <w:rPr>
+          <w:rFonts w:ascii="Futura Medium" w:hAnsi="Futura Medium" w:cs="Futura Medium"/>
+        </w:rPr>
+        <w:t xml:space="preserve">Most likely means that there is a script variable that needs to have something in it. Think of the bullet that wouldn’t shoot because I didn’t put the </w:t>
+      </w:r>
+      <w:proofErr w:type="spellStart"/>
+      <w:r>
+        <w:rPr>
+          <w:rFonts w:ascii="Futura Medium" w:hAnsi="Futura Medium" w:cs="Futura Medium"/>
+        </w:rPr>
+        <w:t>EnemyBullet</w:t>
+      </w:r>
+      <w:proofErr w:type="spellEnd"/>
+      <w:r>
+        <w:rPr>
+          <w:rFonts w:ascii="Futura Medium" w:hAnsi="Futura Medium" w:cs="Futura Medium"/>
+        </w:rPr>
+        <w:t xml:space="preserve"> scene into the first Script Variable, in the Inspector of the scene.</w:t>
+      </w:r>
+    </w:p>
+    <w:p>
+      <w:pPr>
+        <w:pStyle w:val="ListParagraph"/>
+        <w:numPr>
+          <w:ilvl w:val="0"/>
+          <w:numId w:val="2"/>
+        </w:numPr>
+        <w:rPr>
+          <w:rFonts w:ascii="Futura Medium" w:hAnsi="Futura Medium" w:cs="Futura Medium"/>
+          <w:b/>
+          <w:bCs/>
+        </w:rPr>
+      </w:pPr>
+      <w:r>
+        <w:rPr>
+          <w:rFonts w:ascii="Futura Medium" w:hAnsi="Futura Medium" w:cs="Futura Medium"/>
+        </w:rPr>
+        <w:t>“</w:t>
+      </w:r>
+      <w:r>
+        <w:rPr>
+          <w:rFonts w:ascii="Futura Medium" w:hAnsi="Futura Medium" w:cs="Futura Medium"/>
+          <w:b/>
+          <w:bCs/>
+        </w:rPr>
+        <w:t xml:space="preserve">Bullet immediately </w:t>
+      </w:r>
+      <w:proofErr w:type="spellStart"/>
+      <w:r>
+        <w:rPr>
+          <w:rFonts w:ascii="Futura Medium" w:hAnsi="Futura Medium" w:cs="Futura Medium"/>
+          <w:b/>
+          <w:bCs/>
+        </w:rPr>
+        <w:t>despawning</w:t>
+      </w:r>
+      <w:proofErr w:type="spellEnd"/>
+      <w:r>
+        <w:rPr>
+          <w:rFonts w:ascii="Futura Medium" w:hAnsi="Futura Medium" w:cs="Futura Medium"/>
+          <w:b/>
+          <w:bCs/>
+        </w:rPr>
+        <w:t>”</w:t>
+      </w:r>
+    </w:p>
+    <w:p>
+      <w:pPr>
+        <w:pStyle w:val="ListParagraph"/>
+        <w:numPr>
+          <w:ilvl w:val="1"/>
+          <w:numId w:val="2"/>
+        </w:numPr>
+        <w:rPr>
+          <w:rFonts w:ascii="Futura Medium" w:hAnsi="Futura Medium" w:cs="Futura Medium"/>
+          <w:b/>
+          <w:bCs/>
+        </w:rPr>
+      </w:pPr>
+      <w:r>
+        <w:rPr>
+          <w:rFonts w:ascii="Futura Medium" w:hAnsi="Futura Medium" w:cs="Futura Medium"/>
+        </w:rPr>
+        <w:t>When working with several collision / spawn points close together, make sure that the spawn point is outside the collision layer. For example, the muzzle was too close to the turret collision layer, so it would despawn immediately.</w:t>
+      </w:r>
     </w:p>
     <w:p>
       <w:pPr>
@@ -746,7 +911,7 @@
   <w:abstractNum w:abstractNumId="0" w15:restartNumberingAfterBreak="0">
     <w:nsid w:val="020362CF"/>
     <w:multiLevelType w:val="hybridMultilevel"/>
-    <w:tmpl w:val="C30C3780"/>
+    <w:tmpl w:val="1FF8B336"/>
     <w:lvl w:ilvl="0" w:tplc="04090001">
       <w:start w:val="1"/>
       <w:numFmt w:val="bullet"/>

</xml_diff>